<commit_message>
Added two testclasses; added leasons learned to protocol
</commit_message>
<xml_diff>
--- a/files/Erceg_Kritzl_DezSys07_Protokoll.docx
+++ b/files/Erceg_Kritzl_DezSys07_Protokoll.docx
@@ -32,7 +32,7 @@
             <w:rPr>
               <w:noProof/>
               <w:color w:val="5B9BD5" w:themeColor="accent1"/>
-              <w:lang w:eastAsia="de-DE"/>
+              <w:lang w:val="de-AT" w:eastAsia="de-AT"/>
             </w:rPr>
             <w:drawing>
               <wp:inline distT="0" distB="0" distL="0" distR="0" wp14:anchorId="443CEB2F" wp14:editId="70174A34">
@@ -201,7 +201,7 @@
             <w:rPr>
               <w:noProof/>
               <w:color w:val="5B9BD5" w:themeColor="accent1"/>
-              <w:lang w:eastAsia="de-DE"/>
+              <w:lang w:val="de-AT" w:eastAsia="de-AT"/>
             </w:rPr>
             <mc:AlternateContent>
               <mc:Choice Requires="wps">
@@ -517,7 +517,7 @@
             <w:rPr>
               <w:noProof/>
               <w:color w:val="5B9BD5" w:themeColor="accent1"/>
-              <w:lang w:eastAsia="de-DE"/>
+              <w:lang w:val="de-AT" w:eastAsia="de-AT"/>
             </w:rPr>
             <w:drawing>
               <wp:inline distT="0" distB="0" distL="0" distR="0" wp14:anchorId="3A9E6FF2" wp14:editId="6B3965A9">
@@ -2055,21 +2055,7 @@
                 <w:rStyle w:val="Hyperlink"/>
                 <w:noProof/>
               </w:rPr>
-              <w:t>6. Arbeitsdurchfü</w:t>
-            </w:r>
-            <w:r>
-              <w:rPr>
-                <w:rStyle w:val="Hyperlink"/>
-                <w:noProof/>
-              </w:rPr>
-              <w:t>h</w:t>
-            </w:r>
-            <w:r>
-              <w:rPr>
-                <w:rStyle w:val="Hyperlink"/>
-                <w:noProof/>
-              </w:rPr>
-              <w:t>rung</w:t>
+              <w:t>6. Arbeitsdurchführung</w:t>
             </w:r>
             <w:r>
               <w:rPr>
@@ -2462,7 +2448,6 @@
           <w:lang w:val="en-US"/>
         </w:rPr>
       </w:pPr>
-      <w:proofErr w:type="spellStart"/>
       <w:r>
         <w:rPr>
           <w:i/>
@@ -2470,17 +2455,7 @@
           <w:szCs w:val="24"/>
           <w:lang w:val="en-US"/>
         </w:rPr>
-        <w:t>Github</w:t>
-      </w:r>
-      <w:proofErr w:type="spellEnd"/>
-      <w:r>
-        <w:rPr>
-          <w:i/>
-          <w:sz w:val="24"/>
-          <w:szCs w:val="24"/>
-          <w:lang w:val="en-US"/>
-        </w:rPr>
-        <w:t xml:space="preserve">-Link: </w:t>
+        <w:t xml:space="preserve">Github-Link: </w:t>
       </w:r>
       <w:hyperlink r:id="rId11" w:history="1">
         <w:r>
@@ -2523,7 +2498,6 @@
           <w:szCs w:val="24"/>
         </w:rPr>
       </w:pPr>
-      <w:proofErr w:type="spellStart"/>
       <w:r>
         <w:rPr>
           <w:i/>
@@ -2538,16 +2512,7 @@
           <w:sz w:val="24"/>
           <w:szCs w:val="24"/>
         </w:rPr>
-        <w:t>ithub</w:t>
-      </w:r>
-      <w:proofErr w:type="spellEnd"/>
-      <w:r>
-        <w:rPr>
-          <w:i/>
-          <w:sz w:val="24"/>
-          <w:szCs w:val="24"/>
-        </w:rPr>
-        <w:t>-Tag: erceg_kritzl_dezsys07</w:t>
+        <w:t>ithub-Tag: erceg_kritzl_dezsys07</w:t>
       </w:r>
       <w:r>
         <w:rPr>
@@ -2597,7 +2562,7 @@
           <w:noProof/>
           <w:sz w:val="24"/>
           <w:szCs w:val="24"/>
-          <w:lang w:eastAsia="de-DE"/>
+          <w:lang w:val="de-AT" w:eastAsia="de-AT"/>
         </w:rPr>
         <w:drawing>
           <wp:inline distT="0" distB="0" distL="0" distR="0">
@@ -4322,7 +4287,6 @@
                 <w:szCs w:val="24"/>
               </w:rPr>
             </w:pPr>
-            <w:proofErr w:type="spellStart"/>
             <w:r>
               <w:rPr>
                 <w:sz w:val="24"/>
@@ -4330,7 +4294,6 @@
               </w:rPr>
               <w:t>Kritzl</w:t>
             </w:r>
-            <w:proofErr w:type="spellEnd"/>
           </w:p>
         </w:tc>
         <w:tc>
@@ -4423,7 +4386,6 @@
                 <w:szCs w:val="24"/>
               </w:rPr>
             </w:pPr>
-            <w:proofErr w:type="spellStart"/>
             <w:r>
               <w:rPr>
                 <w:sz w:val="24"/>
@@ -4431,7 +4393,6 @@
               </w:rPr>
               <w:t>Kritzl</w:t>
             </w:r>
-            <w:proofErr w:type="spellEnd"/>
           </w:p>
         </w:tc>
         <w:tc>
@@ -5401,7 +5362,6 @@
                 <w:szCs w:val="24"/>
               </w:rPr>
             </w:pPr>
-            <w:proofErr w:type="spellStart"/>
             <w:r>
               <w:rPr>
                 <w:sz w:val="24"/>
@@ -5409,7 +5369,6 @@
               </w:rPr>
               <w:t>Kritzl</w:t>
             </w:r>
-            <w:proofErr w:type="spellEnd"/>
           </w:p>
         </w:tc>
       </w:tr>
@@ -5705,7 +5664,6 @@
                 <w:szCs w:val="24"/>
               </w:rPr>
             </w:pPr>
-            <w:proofErr w:type="spellStart"/>
             <w:r>
               <w:rPr>
                 <w:sz w:val="24"/>
@@ -5713,7 +5671,6 @@
               </w:rPr>
               <w:t>Kritzl</w:t>
             </w:r>
-            <w:proofErr w:type="spellEnd"/>
           </w:p>
         </w:tc>
       </w:tr>
@@ -6015,7 +5972,6 @@
                 <w:szCs w:val="24"/>
               </w:rPr>
             </w:pPr>
-            <w:proofErr w:type="spellStart"/>
             <w:r>
               <w:rPr>
                 <w:sz w:val="24"/>
@@ -6023,7 +5979,6 @@
               </w:rPr>
               <w:t>Kritzl</w:t>
             </w:r>
-            <w:proofErr w:type="spellEnd"/>
           </w:p>
         </w:tc>
       </w:tr>
@@ -6387,7 +6342,6 @@
                 <w:szCs w:val="24"/>
               </w:rPr>
             </w:pPr>
-            <w:proofErr w:type="spellStart"/>
             <w:r>
               <w:rPr>
                 <w:sz w:val="24"/>
@@ -6395,7 +6349,6 @@
               </w:rPr>
               <w:t>Kritzl</w:t>
             </w:r>
-            <w:proofErr w:type="spellEnd"/>
           </w:p>
         </w:tc>
       </w:tr>
@@ -7379,14 +7332,9 @@
         <w:t>4</w:t>
       </w:r>
       <w:r>
-        <w:t xml:space="preserve">.2 </w:t>
-      </w:r>
-      <w:proofErr w:type="spellStart"/>
-      <w:r>
-        <w:t>Kritzl</w:t>
+        <w:t>.2 Kritzl</w:t>
       </w:r>
       <w:bookmarkEnd w:id="11"/>
-      <w:proofErr w:type="spellEnd"/>
     </w:p>
     <w:p>
       <w:pPr>
@@ -8621,7 +8569,7 @@
           <w:noProof/>
           <w:sz w:val="24"/>
           <w:szCs w:val="24"/>
-          <w:lang w:eastAsia="de-DE"/>
+          <w:lang w:val="de-AT" w:eastAsia="de-AT"/>
         </w:rPr>
         <w:drawing>
           <wp:anchor distT="0" distB="0" distL="114300" distR="114300" simplePos="0" relativeHeight="251660288" behindDoc="1" locked="0" layoutInCell="1" allowOverlap="1" wp14:anchorId="1D5A7B7E" wp14:editId="33404FDD">
@@ -10584,7 +10532,7 @@
           <w:noProof/>
           <w:sz w:val="24"/>
           <w:szCs w:val="24"/>
-          <w:lang w:eastAsia="de-DE"/>
+          <w:lang w:val="de-AT" w:eastAsia="de-AT"/>
         </w:rPr>
         <w:drawing>
           <wp:anchor distT="0" distB="0" distL="114300" distR="114300" simplePos="0" relativeHeight="251661312" behindDoc="1" locked="0" layoutInCell="1" allowOverlap="1" wp14:anchorId="7FBDB567" wp14:editId="2BE51A4B">
@@ -10662,16 +10610,234 @@
     </w:p>
     <w:p>
       <w:pPr>
+        <w:pStyle w:val="Listenabsatz"/>
+        <w:numPr>
+          <w:ilvl w:val="0"/>
+          <w:numId w:val="26"/>
+        </w:numPr>
+      </w:pPr>
+      <w:r>
+        <w:t xml:space="preserve">Erstellen einer </w:t>
+      </w:r>
+      <w:proofErr w:type="spellStart"/>
+      <w:r>
+        <w:t>Requirement</w:t>
+      </w:r>
+      <w:proofErr w:type="spellEnd"/>
+      <w:r>
+        <w:t>-Analyse(</w:t>
+      </w:r>
+      <w:proofErr w:type="spellStart"/>
+      <w:r>
+        <w:t>Aufwandabschätung</w:t>
+      </w:r>
+      <w:proofErr w:type="spellEnd"/>
+      <w:r>
+        <w:t>, Arbeitsaufteilung)</w:t>
+      </w:r>
+    </w:p>
+    <w:p>
+      <w:pPr>
+        <w:pStyle w:val="Listenabsatz"/>
+        <w:numPr>
+          <w:ilvl w:val="0"/>
+          <w:numId w:val="26"/>
+        </w:numPr>
+      </w:pPr>
+      <w:r>
+        <w:t>Überlegen eines Designs in Form eines UML Diagramms</w:t>
+      </w:r>
+    </w:p>
+    <w:p>
+      <w:pPr>
+        <w:pStyle w:val="Listenabsatz"/>
+        <w:numPr>
+          <w:ilvl w:val="0"/>
+          <w:numId w:val="26"/>
+        </w:numPr>
+      </w:pPr>
+      <w:r>
+        <w:t xml:space="preserve">Generieren dieses Quellcodes über die Exportfunktion von </w:t>
+      </w:r>
+      <w:proofErr w:type="spellStart"/>
+      <w:r>
+        <w:t>Astah</w:t>
+      </w:r>
+      <w:proofErr w:type="spellEnd"/>
+    </w:p>
+    <w:p>
+      <w:pPr>
+        <w:pStyle w:val="Listenabsatz"/>
+        <w:numPr>
+          <w:ilvl w:val="0"/>
+          <w:numId w:val="26"/>
+        </w:numPr>
+      </w:pPr>
+      <w:r>
+        <w:t xml:space="preserve">Erstellen eines </w:t>
+      </w:r>
+      <w:proofErr w:type="spellStart"/>
+      <w:r>
+        <w:t>Build</w:t>
+      </w:r>
+      <w:proofErr w:type="spellEnd"/>
+      <w:r>
+        <w:t>-Files für ein einfacheres Testen des Programms</w:t>
+      </w:r>
+    </w:p>
+    <w:p>
+      <w:pPr>
+        <w:pStyle w:val="Listenabsatz"/>
+        <w:numPr>
+          <w:ilvl w:val="0"/>
+          <w:numId w:val="26"/>
+        </w:numPr>
+      </w:pPr>
+      <w:r>
+        <w:t>Implementierung der Klassen in ca. folgender Reihenfolge</w:t>
+      </w:r>
+    </w:p>
+    <w:p>
+      <w:pPr>
+        <w:pStyle w:val="Listenabsatz"/>
+        <w:numPr>
+          <w:ilvl w:val="1"/>
+          <w:numId w:val="26"/>
+        </w:numPr>
+      </w:pPr>
+      <w:r>
+        <w:t>Main</w:t>
+      </w:r>
+    </w:p>
+    <w:p>
+      <w:pPr>
+        <w:pStyle w:val="Listenabsatz"/>
+        <w:numPr>
+          <w:ilvl w:val="1"/>
+          <w:numId w:val="26"/>
+        </w:numPr>
+      </w:pPr>
+      <w:r>
+        <w:t>CLI</w:t>
+      </w:r>
+    </w:p>
+    <w:p>
+      <w:pPr>
+        <w:pStyle w:val="Listenabsatz"/>
+        <w:numPr>
+          <w:ilvl w:val="1"/>
+          <w:numId w:val="26"/>
+        </w:numPr>
+      </w:pPr>
+      <w:proofErr w:type="spellStart"/>
+      <w:r>
+        <w:t>CalcService</w:t>
+      </w:r>
+      <w:proofErr w:type="spellEnd"/>
+    </w:p>
+    <w:p>
+      <w:pPr>
+        <w:pStyle w:val="Listenabsatz"/>
+        <w:numPr>
+          <w:ilvl w:val="1"/>
+          <w:numId w:val="26"/>
+        </w:numPr>
+      </w:pPr>
+      <w:proofErr w:type="spellStart"/>
+      <w:r>
+        <w:t>CalculatorAlgorithm</w:t>
+      </w:r>
+      <w:proofErr w:type="spellEnd"/>
+    </w:p>
+    <w:p>
+      <w:pPr>
+        <w:pStyle w:val="Listenabsatz"/>
+        <w:numPr>
+          <w:ilvl w:val="1"/>
+          <w:numId w:val="26"/>
+        </w:numPr>
+      </w:pPr>
+      <w:proofErr w:type="spellStart"/>
+      <w:r>
+        <w:t>Balancer</w:t>
+      </w:r>
+      <w:proofErr w:type="spellEnd"/>
+    </w:p>
+    <w:p>
+      <w:pPr>
+        <w:pStyle w:val="Listenabsatz"/>
+        <w:numPr>
+          <w:ilvl w:val="1"/>
+          <w:numId w:val="26"/>
+        </w:numPr>
+      </w:pPr>
+      <w:r>
+        <w:t>Server</w:t>
+      </w:r>
+    </w:p>
+    <w:p>
+      <w:pPr>
+        <w:pStyle w:val="Listenabsatz"/>
+        <w:numPr>
+          <w:ilvl w:val="1"/>
+          <w:numId w:val="26"/>
+        </w:numPr>
+      </w:pPr>
+      <w:r>
+        <w:t>Client</w:t>
+      </w:r>
+    </w:p>
+    <w:p>
+      <w:pPr>
+        <w:pStyle w:val="Listenabsatz"/>
+        <w:numPr>
+          <w:ilvl w:val="1"/>
+          <w:numId w:val="26"/>
+        </w:numPr>
+      </w:pPr>
+      <w:proofErr w:type="spellStart"/>
+      <w:r>
+        <w:t>SequenceAlgorithm</w:t>
+      </w:r>
+      <w:proofErr w:type="spellEnd"/>
+    </w:p>
+    <w:p>
+      <w:pPr>
+        <w:pStyle w:val="Listenabsatz"/>
+        <w:numPr>
+          <w:ilvl w:val="0"/>
+          <w:numId w:val="26"/>
+        </w:numPr>
+      </w:pPr>
+      <w:r>
+        <w:t>Testen der einzelnen Funktionen</w:t>
+      </w:r>
+    </w:p>
+    <w:p>
+      <w:pPr>
+        <w:pStyle w:val="Listenabsatz"/>
+        <w:numPr>
+          <w:ilvl w:val="0"/>
+          <w:numId w:val="26"/>
+        </w:numPr>
+      </w:pPr>
+      <w:r>
+        <w:t>Testen des Gesamtsystems</w:t>
+      </w:r>
+    </w:p>
+    <w:p>
+      <w:pPr>
         <w:pStyle w:val="KeinLeerraum"/>
-        <w:rPr>
-          <w:sz w:val="24"/>
-          <w:szCs w:val="24"/>
-        </w:rPr>
-      </w:pPr>
-    </w:p>
-    <w:p>
-      <w:pPr>
-        <w:pStyle w:val="berschrift1"/>
+      </w:pPr>
+    </w:p>
+    <w:p>
+      <w:pPr>
+        <w:pStyle w:val="KeinLeerraum"/>
+      </w:pPr>
+    </w:p>
+    <w:p>
+      <w:pPr>
+        <w:pStyle w:val="KeinLeerraum"/>
       </w:pPr>
       <w:r>
         <w:br w:type="page"/>
@@ -10768,10 +10934,367 @@
     </w:p>
     <w:p>
       <w:pPr>
+        <w:pStyle w:val="Listenabsatz"/>
+        <w:numPr>
+          <w:ilvl w:val="0"/>
+          <w:numId w:val="27"/>
+        </w:numPr>
+      </w:pPr>
+      <w:r>
+        <w:t xml:space="preserve">Die Verwendung eines </w:t>
+      </w:r>
+      <w:proofErr w:type="spellStart"/>
+      <w:r>
+        <w:t>Policy</w:t>
+      </w:r>
+      <w:proofErr w:type="spellEnd"/>
+      <w:r>
+        <w:t>-Files ist unbedingt notwendig</w:t>
+      </w:r>
+    </w:p>
+    <w:p>
+      <w:pPr>
+        <w:pStyle w:val="Listenabsatz"/>
+        <w:numPr>
+          <w:ilvl w:val="0"/>
+          <w:numId w:val="27"/>
+        </w:numPr>
+      </w:pPr>
+      <w:r>
+        <w:t>Jedes Objekt, das</w:t>
+      </w:r>
+      <w:r>
+        <w:t xml:space="preserve"> sich zur Laufzeit nicht auf derselben Maschine befindet muss von </w:t>
+      </w:r>
+      <w:proofErr w:type="spellStart"/>
+      <w:r>
+        <w:t>UnicastRemoteObjekt</w:t>
+      </w:r>
+      <w:proofErr w:type="spellEnd"/>
+      <w:r>
+        <w:t xml:space="preserve"> erben oder durch die statische Methode</w:t>
+      </w:r>
+      <w:r>
+        <w:t xml:space="preserve"> </w:t>
+      </w:r>
+      <w:proofErr w:type="spellStart"/>
+      <w:r>
+        <w:t>exportObject</w:t>
+      </w:r>
+      <w:proofErr w:type="spellEnd"/>
+      <w:r>
+        <w:t xml:space="preserve"> exportiert werden.</w:t>
+      </w:r>
+    </w:p>
+    <w:p>
+      <w:pPr>
+        <w:pStyle w:val="Listenabsatz"/>
+        <w:numPr>
+          <w:ilvl w:val="0"/>
+          <w:numId w:val="27"/>
+        </w:numPr>
+      </w:pPr>
+      <w:r>
+        <w:t>Gleichzeitiger Zugriff auf Attribute muss verhindert werden</w:t>
+      </w:r>
+    </w:p>
+    <w:p>
+      <w:pPr>
+        <w:pStyle w:val="Listenabsatz"/>
+        <w:numPr>
+          <w:ilvl w:val="0"/>
+          <w:numId w:val="27"/>
+        </w:numPr>
+      </w:pPr>
+      <w:r>
+        <w:t xml:space="preserve">Die Verwendung von </w:t>
+      </w:r>
+      <w:proofErr w:type="spellStart"/>
+      <w:r>
+        <w:t>Build</w:t>
+      </w:r>
+      <w:proofErr w:type="spellEnd"/>
+      <w:r>
+        <w:t>-Files erweist sich bei der mehrfacher gleichzeitigen Verwendung des Programms als sehr Zeitsparend</w:t>
+      </w:r>
+    </w:p>
+    <w:p>
+      <w:pPr>
+        <w:pStyle w:val="Listenabsatz"/>
+        <w:numPr>
+          <w:ilvl w:val="0"/>
+          <w:numId w:val="27"/>
+        </w:numPr>
+        <w:shd w:val="clear" w:color="auto" w:fill="FFFFFF"/>
+        <w:tabs>
+          <w:tab w:val="left" w:pos="916"/>
+          <w:tab w:val="left" w:pos="1832"/>
+          <w:tab w:val="left" w:pos="2748"/>
+          <w:tab w:val="left" w:pos="3664"/>
+          <w:tab w:val="left" w:pos="4580"/>
+          <w:tab w:val="left" w:pos="5496"/>
+          <w:tab w:val="left" w:pos="6412"/>
+          <w:tab w:val="left" w:pos="7328"/>
+          <w:tab w:val="left" w:pos="8244"/>
+          <w:tab w:val="left" w:pos="9160"/>
+          <w:tab w:val="left" w:pos="10076"/>
+          <w:tab w:val="left" w:pos="10992"/>
+          <w:tab w:val="left" w:pos="11908"/>
+          <w:tab w:val="left" w:pos="12824"/>
+          <w:tab w:val="left" w:pos="13740"/>
+          <w:tab w:val="left" w:pos="14656"/>
+        </w:tabs>
+        <w:spacing w:line="240" w:lineRule="auto"/>
+        <w:rPr>
+          <w:rFonts w:ascii="Courier New" w:eastAsia="Times New Roman" w:hAnsi="Courier New" w:cs="Courier New"/>
+          <w:lang w:eastAsia="de-AT"/>
+        </w:rPr>
+      </w:pPr>
+      <w:proofErr w:type="spellStart"/>
+      <w:r>
+        <w:rPr>
+          <w:rFonts w:ascii="Courier New" w:eastAsia="Times New Roman" w:hAnsi="Courier New" w:cs="Courier New"/>
+          <w:bCs/>
+          <w:lang w:eastAsia="de-AT"/>
+        </w:rPr>
+        <w:t>new</w:t>
+      </w:r>
+      <w:proofErr w:type="spellEnd"/>
+      <w:r>
+        <w:rPr>
+          <w:rFonts w:ascii="Courier New" w:eastAsia="Times New Roman" w:hAnsi="Courier New" w:cs="Courier New"/>
+          <w:bCs/>
+          <w:lang w:eastAsia="de-AT"/>
+        </w:rPr>
+        <w:t xml:space="preserve"> </w:t>
+      </w:r>
+      <w:r>
+        <w:rPr>
+          <w:rFonts w:ascii="Courier New" w:eastAsia="Times New Roman" w:hAnsi="Courier New" w:cs="Courier New"/>
+          <w:lang w:eastAsia="de-AT"/>
+        </w:rPr>
+        <w:t>Thread(</w:t>
+      </w:r>
+      <w:proofErr w:type="spellStart"/>
+      <w:r>
+        <w:rPr>
+          <w:rFonts w:ascii="Courier New" w:eastAsia="Times New Roman" w:hAnsi="Courier New" w:cs="Courier New"/>
+          <w:bCs/>
+          <w:lang w:eastAsia="de-AT"/>
+        </w:rPr>
+        <w:t>Runnable</w:t>
+      </w:r>
+      <w:proofErr w:type="spellEnd"/>
+      <w:r>
+        <w:rPr>
+          <w:rFonts w:ascii="Courier New" w:eastAsia="Times New Roman" w:hAnsi="Courier New" w:cs="Courier New"/>
+          <w:lang w:eastAsia="de-AT"/>
+        </w:rPr>
+        <w:t>).</w:t>
+      </w:r>
+      <w:proofErr w:type="spellStart"/>
+      <w:r>
+        <w:rPr>
+          <w:rFonts w:ascii="Courier New" w:eastAsia="Times New Roman" w:hAnsi="Courier New" w:cs="Courier New"/>
+          <w:lang w:eastAsia="de-AT"/>
+        </w:rPr>
+        <w:t>setDaemon</w:t>
+      </w:r>
+      <w:proofErr w:type="spellEnd"/>
+      <w:r>
+        <w:rPr>
+          <w:rFonts w:ascii="Courier New" w:eastAsia="Times New Roman" w:hAnsi="Courier New" w:cs="Courier New"/>
+          <w:lang w:eastAsia="de-AT"/>
+        </w:rPr>
+        <w:t>(</w:t>
+      </w:r>
+      <w:proofErr w:type="spellStart"/>
+      <w:r>
+        <w:rPr>
+          <w:rFonts w:ascii="Courier New" w:eastAsia="Times New Roman" w:hAnsi="Courier New" w:cs="Courier New"/>
+          <w:bCs/>
+          <w:lang w:eastAsia="de-AT"/>
+        </w:rPr>
+        <w:t>true</w:t>
+      </w:r>
+      <w:proofErr w:type="spellEnd"/>
+      <w:r>
+        <w:rPr>
+          <w:rFonts w:ascii="Courier New" w:eastAsia="Times New Roman" w:hAnsi="Courier New" w:cs="Courier New"/>
+          <w:lang w:eastAsia="de-AT"/>
+        </w:rPr>
+        <w:t>)</w:t>
+      </w:r>
+      <w:r>
+        <w:t xml:space="preserve"> fährt die Threads beim Schließen des Programms herunter</w:t>
+      </w:r>
+    </w:p>
+    <w:p>
+      <w:pPr>
+        <w:pStyle w:val="Listenabsatz"/>
+        <w:numPr>
+          <w:ilvl w:val="0"/>
+          <w:numId w:val="27"/>
+        </w:numPr>
+      </w:pPr>
+      <w:r>
+        <w:t>Die Interfaces mit Methoden die</w:t>
+      </w:r>
+      <w:bookmarkStart w:id="23" w:name="_GoBack"/>
+      <w:bookmarkEnd w:id="23"/>
+      <w:r>
+        <w:t xml:space="preserve"> von einem anderen Rechner aus aufgerufen werden sollen, müssen Remote </w:t>
+      </w:r>
+      <w:proofErr w:type="spellStart"/>
+      <w:r>
+        <w:t>extenden</w:t>
+      </w:r>
+      <w:proofErr w:type="spellEnd"/>
+    </w:p>
+    <w:p>
+      <w:pPr>
+        <w:pStyle w:val="HTMLVorformatiert"/>
+        <w:numPr>
+          <w:ilvl w:val="0"/>
+          <w:numId w:val="27"/>
+        </w:numPr>
+        <w:shd w:val="clear" w:color="auto" w:fill="FFFFFF"/>
+        <w:rPr>
+          <w:rFonts w:asciiTheme="minorHAnsi" w:eastAsiaTheme="minorHAnsi" w:hAnsiTheme="minorHAnsi" w:cstheme="minorBidi"/>
+          <w:sz w:val="22"/>
+          <w:szCs w:val="22"/>
+          <w:lang w:eastAsia="en-US"/>
+        </w:rPr>
+      </w:pPr>
+      <w:r>
+        <w:rPr>
+          <w:rFonts w:asciiTheme="minorHAnsi" w:eastAsiaTheme="minorHAnsi" w:hAnsiTheme="minorHAnsi" w:cstheme="minorBidi"/>
+          <w:sz w:val="22"/>
+          <w:szCs w:val="22"/>
+          <w:lang w:eastAsia="en-US"/>
+        </w:rPr>
+        <w:t xml:space="preserve">Mit </w:t>
+      </w:r>
+      <w:proofErr w:type="spellStart"/>
+      <w:r>
+        <w:rPr>
+          <w:sz w:val="22"/>
+          <w:szCs w:val="22"/>
+        </w:rPr>
+        <w:t>Naming.lookup</w:t>
+      </w:r>
+      <w:proofErr w:type="spellEnd"/>
+      <w:r>
+        <w:rPr>
+          <w:sz w:val="22"/>
+          <w:szCs w:val="22"/>
+        </w:rPr>
+        <w:t>(URI/</w:t>
+      </w:r>
+      <w:proofErr w:type="spellStart"/>
+      <w:r>
+        <w:rPr>
+          <w:sz w:val="22"/>
+          <w:szCs w:val="22"/>
+        </w:rPr>
+        <w:t>NameObjekt</w:t>
+      </w:r>
+      <w:proofErr w:type="spellEnd"/>
+      <w:r>
+        <w:rPr>
+          <w:sz w:val="22"/>
+          <w:szCs w:val="22"/>
+          <w:lang w:eastAsia="de-AT"/>
+        </w:rPr>
+        <w:t>)</w:t>
+      </w:r>
+      <w:r>
+        <w:rPr>
+          <w:rFonts w:asciiTheme="minorHAnsi" w:eastAsiaTheme="minorHAnsi" w:hAnsiTheme="minorHAnsi" w:cstheme="minorBidi"/>
+          <w:sz w:val="22"/>
+          <w:szCs w:val="22"/>
+          <w:lang w:eastAsia="en-US"/>
+        </w:rPr>
+        <w:t xml:space="preserve"> wird das gewünschte Objekt aus der Registry geholt</w:t>
+      </w:r>
+    </w:p>
+    <w:p>
+      <w:pPr>
+        <w:pStyle w:val="HTMLVorformatiert"/>
+        <w:numPr>
+          <w:ilvl w:val="0"/>
+          <w:numId w:val="27"/>
+        </w:numPr>
+        <w:shd w:val="clear" w:color="auto" w:fill="FFFFFF"/>
+        <w:rPr>
+          <w:rFonts w:asciiTheme="minorHAnsi" w:eastAsiaTheme="minorHAnsi" w:hAnsiTheme="minorHAnsi" w:cstheme="minorBidi"/>
+          <w:sz w:val="22"/>
+          <w:szCs w:val="22"/>
+          <w:lang w:val="de-AT" w:eastAsia="en-US"/>
+        </w:rPr>
+      </w:pPr>
+      <w:r>
+        <w:rPr>
+          <w:rFonts w:asciiTheme="minorHAnsi" w:eastAsiaTheme="minorHAnsi" w:hAnsiTheme="minorHAnsi" w:cstheme="minorBidi"/>
+          <w:sz w:val="22"/>
+          <w:szCs w:val="22"/>
+          <w:lang w:val="de-AT" w:eastAsia="en-US"/>
+        </w:rPr>
+        <w:t xml:space="preserve">Mit </w:t>
+      </w:r>
+      <w:proofErr w:type="spellStart"/>
+      <w:r>
+        <w:rPr>
+          <w:sz w:val="22"/>
+          <w:szCs w:val="22"/>
+          <w:lang w:val="de-AT"/>
+        </w:rPr>
+        <w:t>Registry.bind</w:t>
+      </w:r>
+      <w:proofErr w:type="spellEnd"/>
+      <w:r>
+        <w:rPr>
+          <w:sz w:val="22"/>
+          <w:szCs w:val="22"/>
+          <w:lang w:val="de-AT"/>
+        </w:rPr>
+        <w:t>(</w:t>
+      </w:r>
+      <w:proofErr w:type="spellStart"/>
+      <w:r>
+        <w:rPr>
+          <w:sz w:val="22"/>
+          <w:szCs w:val="22"/>
+          <w:lang w:val="de-AT"/>
+        </w:rPr>
+        <w:t>NameObjekt</w:t>
+      </w:r>
+      <w:proofErr w:type="spellEnd"/>
+      <w:r>
+        <w:rPr>
+          <w:sz w:val="22"/>
+          <w:szCs w:val="22"/>
+          <w:lang w:val="de-AT"/>
+        </w:rPr>
+        <w:t>, Objekt)</w:t>
+      </w:r>
+      <w:r>
+        <w:rPr>
+          <w:rFonts w:asciiTheme="minorHAnsi" w:eastAsiaTheme="minorHAnsi" w:hAnsiTheme="minorHAnsi" w:cstheme="minorBidi"/>
+          <w:sz w:val="22"/>
+          <w:szCs w:val="22"/>
+          <w:lang w:val="de-AT" w:eastAsia="en-US"/>
+        </w:rPr>
+        <w:t>wird das gewünschte Objekt in der Registry eingetragen</w:t>
+      </w:r>
+    </w:p>
+    <w:p>
+      <w:pPr>
         <w:pStyle w:val="KeinLeerraum"/>
         <w:rPr>
           <w:sz w:val="24"/>
           <w:szCs w:val="24"/>
+          <w:lang w:val="de-AT"/>
         </w:rPr>
       </w:pPr>
     </w:p>
@@ -10802,7 +11325,7 @@
       <w:pPr>
         <w:pStyle w:val="berschrift1"/>
       </w:pPr>
-      <w:bookmarkStart w:id="23" w:name="_Toc408413108"/>
+      <w:bookmarkStart w:id="24" w:name="_Toc408413108"/>
       <w:r>
         <w:lastRenderedPageBreak/>
         <w:t>9</w:t>
@@ -10810,7 +11333,7 @@
       <w:r>
         <w:t>. Quellenangaben</w:t>
       </w:r>
-      <w:bookmarkEnd w:id="23"/>
+      <w:bookmarkEnd w:id="24"/>
     </w:p>
     <w:p>
       <w:pPr>
@@ -10834,7 +11357,7 @@
         <w:rPr>
           <w:sz w:val="24"/>
           <w:szCs w:val="24"/>
-          <w:lang w:val="en-US"/>
+          <w:lang w:val="de-AT"/>
         </w:rPr>
         <w:t>[1]</w:t>
       </w:r>
@@ -10842,59 +11365,17 @@
         <w:rPr>
           <w:sz w:val="24"/>
           <w:szCs w:val="24"/>
-          <w:lang w:val="en-US"/>
+          <w:lang w:val="de-AT"/>
         </w:rPr>
         <w:tab/>
-      </w:r>
-      <w:r>
-        <w:rPr>
-          <w:sz w:val="24"/>
-          <w:szCs w:val="24"/>
-          <w:lang w:val="en-US"/>
-        </w:rPr>
-        <w:t>Oracle (1995, 2008</w:t>
-      </w:r>
-      <w:r>
-        <w:rPr>
-          <w:sz w:val="24"/>
-          <w:szCs w:val="24"/>
-          <w:lang w:val="en-US"/>
-        </w:rPr>
-        <w:t xml:space="preserve">). Java Tutorials </w:t>
-      </w:r>
-      <w:bookmarkStart w:id="24" w:name="_GoBack"/>
-      <w:bookmarkEnd w:id="24"/>
-      <w:r>
-        <w:rPr>
-          <w:sz w:val="24"/>
-          <w:szCs w:val="24"/>
-          <w:lang w:val="en-US"/>
-        </w:rPr>
-        <w:t>Code Sample – Pi.</w:t>
-      </w:r>
-      <w:r>
-        <w:rPr>
-          <w:sz w:val="24"/>
-          <w:szCs w:val="24"/>
-          <w:lang w:val="en-US"/>
-        </w:rPr>
-        <w:t xml:space="preserve">java [Online]. </w:t>
-      </w:r>
-      <w:proofErr w:type="spellStart"/>
-      <w:r>
-        <w:rPr>
-          <w:sz w:val="24"/>
-          <w:szCs w:val="24"/>
-        </w:rPr>
-        <w:t>Available</w:t>
-      </w:r>
-      <w:proofErr w:type="spellEnd"/>
-      <w:r>
-        <w:rPr>
-          <w:sz w:val="24"/>
-          <w:szCs w:val="24"/>
-        </w:rPr>
-        <w:t xml:space="preserve"> at: </w:t>
+        <w:t xml:space="preserve">Oracle (1995, 2008). Java Tutorials Code Sample – Pi.java [Online]. </w:t>
+      </w:r>
+      <w:r>
+        <w:rPr>
+          <w:sz w:val="24"/>
+          <w:szCs w:val="24"/>
+        </w:rPr>
+        <w:t xml:space="preserve">Available at: </w:t>
       </w:r>
       <w:hyperlink r:id="rId16" w:history="1">
         <w:r>
@@ -10999,7 +11480,7 @@
         <w:bCs/>
         <w:noProof/>
       </w:rPr>
-      <w:t>1</w:t>
+      <w:t>13</w:t>
     </w:r>
     <w:r>
       <w:rPr>
@@ -11076,14 +11557,14 @@
     <w:pPr>
       <w:pStyle w:val="Kopfzeile"/>
     </w:pPr>
-    <w:r>
-      <w:t xml:space="preserve">Erceg, </w:t>
-    </w:r>
     <w:proofErr w:type="spellStart"/>
     <w:r>
-      <w:t>Kritzl</w:t>
+      <w:t>Erceg</w:t>
     </w:r>
     <w:proofErr w:type="spellEnd"/>
+    <w:r>
+      <w:t>, Kritzl</w:t>
+    </w:r>
     <w:r>
       <w:tab/>
       <w:t xml:space="preserve">PI </w:t>
@@ -13006,6 +13487,119 @@
     </w:lvl>
   </w:abstractNum>
   <w:abstractNum w:abstractNumId="18">
+    <w:nsid w:val="5E1A4480"/>
+    <w:multiLevelType w:val="hybridMultilevel"/>
+    <w:tmpl w:val="D03E79F0"/>
+    <w:lvl w:ilvl="0" w:tplc="0C070001">
+      <w:start w:val="1"/>
+      <w:numFmt w:val="bullet"/>
+      <w:lvlText w:val=""/>
+      <w:lvlJc w:val="left"/>
+      <w:pPr>
+        <w:ind w:left="720" w:hanging="360"/>
+      </w:pPr>
+      <w:rPr>
+        <w:rFonts w:ascii="Symbol" w:hAnsi="Symbol" w:hint="default"/>
+      </w:rPr>
+    </w:lvl>
+    <w:lvl w:ilvl="1" w:tplc="0C070003">
+      <w:start w:val="1"/>
+      <w:numFmt w:val="bullet"/>
+      <w:lvlText w:val="o"/>
+      <w:lvlJc w:val="left"/>
+      <w:pPr>
+        <w:ind w:left="1440" w:hanging="360"/>
+      </w:pPr>
+      <w:rPr>
+        <w:rFonts w:ascii="Courier New" w:hAnsi="Courier New" w:cs="Courier New" w:hint="default"/>
+      </w:rPr>
+    </w:lvl>
+    <w:lvl w:ilvl="2" w:tplc="0C070005" w:tentative="1">
+      <w:start w:val="1"/>
+      <w:numFmt w:val="bullet"/>
+      <w:lvlText w:val=""/>
+      <w:lvlJc w:val="left"/>
+      <w:pPr>
+        <w:ind w:left="2160" w:hanging="360"/>
+      </w:pPr>
+      <w:rPr>
+        <w:rFonts w:ascii="Wingdings" w:hAnsi="Wingdings" w:hint="default"/>
+      </w:rPr>
+    </w:lvl>
+    <w:lvl w:ilvl="3" w:tplc="0C070001" w:tentative="1">
+      <w:start w:val="1"/>
+      <w:numFmt w:val="bullet"/>
+      <w:lvlText w:val=""/>
+      <w:lvlJc w:val="left"/>
+      <w:pPr>
+        <w:ind w:left="2880" w:hanging="360"/>
+      </w:pPr>
+      <w:rPr>
+        <w:rFonts w:ascii="Symbol" w:hAnsi="Symbol" w:hint="default"/>
+      </w:rPr>
+    </w:lvl>
+    <w:lvl w:ilvl="4" w:tplc="0C070003" w:tentative="1">
+      <w:start w:val="1"/>
+      <w:numFmt w:val="bullet"/>
+      <w:lvlText w:val="o"/>
+      <w:lvlJc w:val="left"/>
+      <w:pPr>
+        <w:ind w:left="3600" w:hanging="360"/>
+      </w:pPr>
+      <w:rPr>
+        <w:rFonts w:ascii="Courier New" w:hAnsi="Courier New" w:cs="Courier New" w:hint="default"/>
+      </w:rPr>
+    </w:lvl>
+    <w:lvl w:ilvl="5" w:tplc="0C070005" w:tentative="1">
+      <w:start w:val="1"/>
+      <w:numFmt w:val="bullet"/>
+      <w:lvlText w:val=""/>
+      <w:lvlJc w:val="left"/>
+      <w:pPr>
+        <w:ind w:left="4320" w:hanging="360"/>
+      </w:pPr>
+      <w:rPr>
+        <w:rFonts w:ascii="Wingdings" w:hAnsi="Wingdings" w:hint="default"/>
+      </w:rPr>
+    </w:lvl>
+    <w:lvl w:ilvl="6" w:tplc="0C070001" w:tentative="1">
+      <w:start w:val="1"/>
+      <w:numFmt w:val="bullet"/>
+      <w:lvlText w:val=""/>
+      <w:lvlJc w:val="left"/>
+      <w:pPr>
+        <w:ind w:left="5040" w:hanging="360"/>
+      </w:pPr>
+      <w:rPr>
+        <w:rFonts w:ascii="Symbol" w:hAnsi="Symbol" w:hint="default"/>
+      </w:rPr>
+    </w:lvl>
+    <w:lvl w:ilvl="7" w:tplc="0C070003" w:tentative="1">
+      <w:start w:val="1"/>
+      <w:numFmt w:val="bullet"/>
+      <w:lvlText w:val="o"/>
+      <w:lvlJc w:val="left"/>
+      <w:pPr>
+        <w:ind w:left="5760" w:hanging="360"/>
+      </w:pPr>
+      <w:rPr>
+        <w:rFonts w:ascii="Courier New" w:hAnsi="Courier New" w:cs="Courier New" w:hint="default"/>
+      </w:rPr>
+    </w:lvl>
+    <w:lvl w:ilvl="8" w:tplc="0C070005" w:tentative="1">
+      <w:start w:val="1"/>
+      <w:numFmt w:val="bullet"/>
+      <w:lvlText w:val=""/>
+      <w:lvlJc w:val="left"/>
+      <w:pPr>
+        <w:ind w:left="6480" w:hanging="360"/>
+      </w:pPr>
+      <w:rPr>
+        <w:rFonts w:ascii="Wingdings" w:hAnsi="Wingdings" w:hint="default"/>
+      </w:rPr>
+    </w:lvl>
+  </w:abstractNum>
+  <w:abstractNum w:abstractNumId="19">
     <w:nsid w:val="5E826C42"/>
     <w:multiLevelType w:val="multilevel"/>
     <w:tmpl w:val="DD34AB2E"/>
@@ -13154,7 +13748,120 @@
       </w:rPr>
     </w:lvl>
   </w:abstractNum>
-  <w:abstractNum w:abstractNumId="19">
+  <w:abstractNum w:abstractNumId="20">
+    <w:nsid w:val="616C43DB"/>
+    <w:multiLevelType w:val="hybridMultilevel"/>
+    <w:tmpl w:val="61CC3C3E"/>
+    <w:lvl w:ilvl="0" w:tplc="0C070001">
+      <w:start w:val="1"/>
+      <w:numFmt w:val="bullet"/>
+      <w:lvlText w:val=""/>
+      <w:lvlJc w:val="left"/>
+      <w:pPr>
+        <w:ind w:left="720" w:hanging="360"/>
+      </w:pPr>
+      <w:rPr>
+        <w:rFonts w:ascii="Symbol" w:hAnsi="Symbol" w:hint="default"/>
+      </w:rPr>
+    </w:lvl>
+    <w:lvl w:ilvl="1" w:tplc="0C070003" w:tentative="1">
+      <w:start w:val="1"/>
+      <w:numFmt w:val="bullet"/>
+      <w:lvlText w:val="o"/>
+      <w:lvlJc w:val="left"/>
+      <w:pPr>
+        <w:ind w:left="1440" w:hanging="360"/>
+      </w:pPr>
+      <w:rPr>
+        <w:rFonts w:ascii="Courier New" w:hAnsi="Courier New" w:cs="Courier New" w:hint="default"/>
+      </w:rPr>
+    </w:lvl>
+    <w:lvl w:ilvl="2" w:tplc="0C070005" w:tentative="1">
+      <w:start w:val="1"/>
+      <w:numFmt w:val="bullet"/>
+      <w:lvlText w:val=""/>
+      <w:lvlJc w:val="left"/>
+      <w:pPr>
+        <w:ind w:left="2160" w:hanging="360"/>
+      </w:pPr>
+      <w:rPr>
+        <w:rFonts w:ascii="Wingdings" w:hAnsi="Wingdings" w:hint="default"/>
+      </w:rPr>
+    </w:lvl>
+    <w:lvl w:ilvl="3" w:tplc="0C070001" w:tentative="1">
+      <w:start w:val="1"/>
+      <w:numFmt w:val="bullet"/>
+      <w:lvlText w:val=""/>
+      <w:lvlJc w:val="left"/>
+      <w:pPr>
+        <w:ind w:left="2880" w:hanging="360"/>
+      </w:pPr>
+      <w:rPr>
+        <w:rFonts w:ascii="Symbol" w:hAnsi="Symbol" w:hint="default"/>
+      </w:rPr>
+    </w:lvl>
+    <w:lvl w:ilvl="4" w:tplc="0C070003" w:tentative="1">
+      <w:start w:val="1"/>
+      <w:numFmt w:val="bullet"/>
+      <w:lvlText w:val="o"/>
+      <w:lvlJc w:val="left"/>
+      <w:pPr>
+        <w:ind w:left="3600" w:hanging="360"/>
+      </w:pPr>
+      <w:rPr>
+        <w:rFonts w:ascii="Courier New" w:hAnsi="Courier New" w:cs="Courier New" w:hint="default"/>
+      </w:rPr>
+    </w:lvl>
+    <w:lvl w:ilvl="5" w:tplc="0C070005" w:tentative="1">
+      <w:start w:val="1"/>
+      <w:numFmt w:val="bullet"/>
+      <w:lvlText w:val=""/>
+      <w:lvlJc w:val="left"/>
+      <w:pPr>
+        <w:ind w:left="4320" w:hanging="360"/>
+      </w:pPr>
+      <w:rPr>
+        <w:rFonts w:ascii="Wingdings" w:hAnsi="Wingdings" w:hint="default"/>
+      </w:rPr>
+    </w:lvl>
+    <w:lvl w:ilvl="6" w:tplc="0C070001" w:tentative="1">
+      <w:start w:val="1"/>
+      <w:numFmt w:val="bullet"/>
+      <w:lvlText w:val=""/>
+      <w:lvlJc w:val="left"/>
+      <w:pPr>
+        <w:ind w:left="5040" w:hanging="360"/>
+      </w:pPr>
+      <w:rPr>
+        <w:rFonts w:ascii="Symbol" w:hAnsi="Symbol" w:hint="default"/>
+      </w:rPr>
+    </w:lvl>
+    <w:lvl w:ilvl="7" w:tplc="0C070003" w:tentative="1">
+      <w:start w:val="1"/>
+      <w:numFmt w:val="bullet"/>
+      <w:lvlText w:val="o"/>
+      <w:lvlJc w:val="left"/>
+      <w:pPr>
+        <w:ind w:left="5760" w:hanging="360"/>
+      </w:pPr>
+      <w:rPr>
+        <w:rFonts w:ascii="Courier New" w:hAnsi="Courier New" w:cs="Courier New" w:hint="default"/>
+      </w:rPr>
+    </w:lvl>
+    <w:lvl w:ilvl="8" w:tplc="0C070005" w:tentative="1">
+      <w:start w:val="1"/>
+      <w:numFmt w:val="bullet"/>
+      <w:lvlText w:val=""/>
+      <w:lvlJc w:val="left"/>
+      <w:pPr>
+        <w:ind w:left="6480" w:hanging="360"/>
+      </w:pPr>
+      <w:rPr>
+        <w:rFonts w:ascii="Wingdings" w:hAnsi="Wingdings" w:hint="default"/>
+      </w:rPr>
+    </w:lvl>
+  </w:abstractNum>
+  <w:abstractNum w:abstractNumId="21">
     <w:nsid w:val="61EC691D"/>
     <w:multiLevelType w:val="multilevel"/>
     <w:tmpl w:val="A50C2774"/>
@@ -13267,7 +13974,7 @@
       </w:rPr>
     </w:lvl>
   </w:abstractNum>
-  <w:abstractNum w:abstractNumId="20">
+  <w:abstractNum w:abstractNumId="22">
     <w:nsid w:val="63191046"/>
     <w:multiLevelType w:val="hybridMultilevel"/>
     <w:tmpl w:val="65E20534"/>
@@ -13380,7 +14087,7 @@
       </w:rPr>
     </w:lvl>
   </w:abstractNum>
-  <w:abstractNum w:abstractNumId="21">
+  <w:abstractNum w:abstractNumId="23">
     <w:nsid w:val="6E272C8E"/>
     <w:multiLevelType w:val="hybridMultilevel"/>
     <w:tmpl w:val="165AEC60"/>
@@ -13493,7 +14200,7 @@
       </w:rPr>
     </w:lvl>
   </w:abstractNum>
-  <w:abstractNum w:abstractNumId="22">
+  <w:abstractNum w:abstractNumId="24">
     <w:nsid w:val="74BB03BE"/>
     <w:multiLevelType w:val="hybridMultilevel"/>
     <w:tmpl w:val="A3A0CB38"/>
@@ -13582,7 +14289,7 @@
       </w:pPr>
     </w:lvl>
   </w:abstractNum>
-  <w:abstractNum w:abstractNumId="23">
+  <w:abstractNum w:abstractNumId="25">
     <w:nsid w:val="7DD51B61"/>
     <w:multiLevelType w:val="hybridMultilevel"/>
     <w:tmpl w:val="9E7EDBD4"/>
@@ -13695,7 +14402,7 @@
       </w:rPr>
     </w:lvl>
   </w:abstractNum>
-  <w:abstractNum w:abstractNumId="24">
+  <w:abstractNum w:abstractNumId="26">
     <w:nsid w:val="7E2810CD"/>
     <w:multiLevelType w:val="multilevel"/>
     <w:tmpl w:val="7BE8137C"/>
@@ -13848,16 +14555,16 @@
     <w:abstractNumId w:val="0"/>
   </w:num>
   <w:num w:numId="2">
-    <w:abstractNumId w:val="24"/>
+    <w:abstractNumId w:val="26"/>
   </w:num>
   <w:num w:numId="3">
-    <w:abstractNumId w:val="18"/>
+    <w:abstractNumId w:val="19"/>
   </w:num>
   <w:num w:numId="4">
     <w:abstractNumId w:val="6"/>
   </w:num>
   <w:num w:numId="5">
-    <w:abstractNumId w:val="22"/>
+    <w:abstractNumId w:val="24"/>
   </w:num>
   <w:num w:numId="6">
     <w:abstractNumId w:val="5"/>
@@ -13866,7 +14573,7 @@
     <w:abstractNumId w:val="14"/>
   </w:num>
   <w:num w:numId="8">
-    <w:abstractNumId w:val="21"/>
+    <w:abstractNumId w:val="23"/>
   </w:num>
   <w:num w:numId="9">
     <w:abstractNumId w:val="17"/>
@@ -13893,13 +14600,13 @@
     <w:abstractNumId w:val="16"/>
   </w:num>
   <w:num w:numId="17">
-    <w:abstractNumId w:val="19"/>
+    <w:abstractNumId w:val="21"/>
   </w:num>
   <w:num w:numId="18">
     <w:abstractNumId w:val="7"/>
   </w:num>
   <w:num w:numId="19">
-    <w:abstractNumId w:val="20"/>
+    <w:abstractNumId w:val="22"/>
   </w:num>
   <w:num w:numId="20">
     <w:abstractNumId w:val="15"/>
@@ -13917,7 +14624,13 @@
     <w:abstractNumId w:val="10"/>
   </w:num>
   <w:num w:numId="25">
-    <w:abstractNumId w:val="23"/>
+    <w:abstractNumId w:val="25"/>
+  </w:num>
+  <w:num w:numId="26">
+    <w:abstractNumId w:val="18"/>
+  </w:num>
+  <w:num w:numId="27">
+    <w:abstractNumId w:val="20"/>
   </w:num>
 </w:numbering>
 </file>
@@ -14828,6 +15541,7 @@
     <w:rsid w:val="00913063"/>
     <w:rsid w:val="00A37B66"/>
     <w:rsid w:val="00B074C5"/>
+    <w:rsid w:val="00D4184E"/>
     <w:rsid w:val="00E551F9"/>
   </w:rsids>
   <m:mathPr>
@@ -15575,7 +16289,7 @@
 </file>
 
 <file path=customXml/itemProps2.xml><?xml version="1.0" encoding="utf-8"?>
-<ds:datastoreItem xmlns:ds="http://schemas.openxmlformats.org/officeDocument/2006/customXml" ds:itemID="{3D66D560-6A67-4E40-B6EB-9E84CD6FD3F6}">
+<ds:datastoreItem xmlns:ds="http://schemas.openxmlformats.org/officeDocument/2006/customXml" ds:itemID="{5D77D071-E0CF-4E2E-B014-CDDA79E6DDF0}">
   <ds:schemaRefs>
     <ds:schemaRef ds:uri="http://schemas.openxmlformats.org/officeDocument/2006/bibliography"/>
   </ds:schemaRefs>

</xml_diff>